<commit_message>
updating documentation with some additional help on loading fastq files
</commit_message>
<xml_diff>
--- a/src/public/docs/helpDocumentation.docx
+++ b/src/public/docs/helpDocumentation.docx
@@ -1,6 +1,6 @@
 
 <file path=word/document.xml><?xml version="1.0" encoding="utf-8"?>
-<w:document xmlns:wpc="http://schemas.microsoft.com/office/word/2010/wordprocessingCanvas" xmlns:cx="http://schemas.microsoft.com/office/drawing/2014/chartex" xmlns:cx1="http://schemas.microsoft.com/office/drawing/2015/9/8/chartex" xmlns:cx2="http://schemas.microsoft.com/office/drawing/2015/10/21/chartex" xmlns:cx3="http://schemas.microsoft.com/office/drawing/2016/5/9/chartex" xmlns:cx4="http://schemas.microsoft.com/office/drawing/2016/5/10/chartex" xmlns:cx5="http://schemas.microsoft.com/office/drawing/2016/5/11/chartex" xmlns:cx6="http://schemas.microsoft.com/office/drawing/2016/5/12/chartex" xmlns:cx7="http://schemas.microsoft.com/office/drawing/2016/5/13/chartex" xmlns:cx8="http://schemas.microsoft.com/office/drawing/2016/5/14/chartex" xmlns:mc="http://schemas.openxmlformats.org/markup-compatibility/2006" xmlns:aink="http://schemas.microsoft.com/office/drawing/2016/ink" xmlns:am3d="http://schemas.microsoft.com/office/drawing/2017/model3d" xmlns:o="urn:schemas-microsoft-com:office:office" xmlns:r="http://schemas.openxmlformats.org/officeDocument/2006/relationships" xmlns:m="http://schemas.openxmlformats.org/officeDocument/2006/math" xmlns:v="urn:schemas-microsoft-com:vml" xmlns:wp14="http://schemas.microsoft.com/office/word/2010/wordprocessingDrawing" xmlns:wp="http://schemas.openxmlformats.org/drawingml/2006/wordprocessingDrawing" xmlns:w10="urn:schemas-microsoft-com:office:word" xmlns:w="http://schemas.openxmlformats.org/wordprocessingml/2006/main" xmlns:w14="http://schemas.microsoft.com/office/word/2010/wordml" xmlns:w15="http://schemas.microsoft.com/office/word/2012/wordml" xmlns:w16cid="http://schemas.microsoft.com/office/word/2016/wordml/cid" xmlns:w16se="http://schemas.microsoft.com/office/word/2015/wordml/symex" xmlns:wpg="http://schemas.microsoft.com/office/word/2010/wordprocessingGroup" xmlns:wpi="http://schemas.microsoft.com/office/word/2010/wordprocessingInk" xmlns:wne="http://schemas.microsoft.com/office/word/2006/wordml" xmlns:wps="http://schemas.microsoft.com/office/word/2010/wordprocessingShape" mc:Ignorable="w14 w15 w16se w16cid wp14">
+<w:document xmlns:wpc="http://schemas.microsoft.com/office/word/2010/wordprocessingCanvas" xmlns:cx="http://schemas.microsoft.com/office/drawing/2014/chartex" xmlns:cx1="http://schemas.microsoft.com/office/drawing/2015/9/8/chartex" xmlns:cx2="http://schemas.microsoft.com/office/drawing/2015/10/21/chartex" xmlns:cx3="http://schemas.microsoft.com/office/drawing/2016/5/9/chartex" xmlns:cx4="http://schemas.microsoft.com/office/drawing/2016/5/10/chartex" xmlns:cx5="http://schemas.microsoft.com/office/drawing/2016/5/11/chartex" xmlns:cx6="http://schemas.microsoft.com/office/drawing/2016/5/12/chartex" xmlns:cx7="http://schemas.microsoft.com/office/drawing/2016/5/13/chartex" xmlns:cx8="http://schemas.microsoft.com/office/drawing/2016/5/14/chartex" xmlns:mc="http://schemas.openxmlformats.org/markup-compatibility/2006" xmlns:aink="http://schemas.microsoft.com/office/drawing/2016/ink" xmlns:am3d="http://schemas.microsoft.com/office/drawing/2017/model3d" xmlns:o="urn:schemas-microsoft-com:office:office" xmlns:r="http://schemas.openxmlformats.org/officeDocument/2006/relationships" xmlns:m="http://schemas.openxmlformats.org/officeDocument/2006/math" xmlns:v="urn:schemas-microsoft-com:vml" xmlns:wp14="http://schemas.microsoft.com/office/word/2010/wordprocessingDrawing" xmlns:wp="http://schemas.openxmlformats.org/drawingml/2006/wordprocessingDrawing" xmlns:w10="urn:schemas-microsoft-com:office:word" xmlns:w="http://schemas.openxmlformats.org/wordprocessingml/2006/main" xmlns:w14="http://schemas.microsoft.com/office/word/2010/wordml" xmlns:w15="http://schemas.microsoft.com/office/word/2012/wordml" xmlns:w16cex="http://schemas.microsoft.com/office/word/2018/wordml/cex" xmlns:w16cid="http://schemas.microsoft.com/office/word/2016/wordml/cid" xmlns:w16="http://schemas.microsoft.com/office/word/2018/wordml" xmlns:w16se="http://schemas.microsoft.com/office/word/2015/wordml/symex" xmlns:wpg="http://schemas.microsoft.com/office/word/2010/wordprocessingGroup" xmlns:wpi="http://schemas.microsoft.com/office/word/2010/wordprocessingInk" xmlns:wne="http://schemas.microsoft.com/office/word/2006/wordml" xmlns:wps="http://schemas.microsoft.com/office/word/2010/wordprocessingShape" mc:Ignorable="w14 w15 w16se w16cid w16 w16cex wp14">
   <w:body>
     <w:p>
       <w:pPr>
@@ -296,7 +296,7 @@
         <w:rPr>
           <w:noProof/>
         </w:rPr>
-        <w:t>2</w:t>
+        <w:t>3</w:t>
       </w:r>
       <w:r>
         <w:rPr>
@@ -355,7 +355,7 @@
         <w:rPr>
           <w:noProof/>
         </w:rPr>
-        <w:t>2</w:t>
+        <w:t>3</w:t>
       </w:r>
       <w:r>
         <w:rPr>
@@ -591,7 +591,7 @@
         <w:rPr>
           <w:noProof/>
         </w:rPr>
-        <w:t>4</w:t>
+        <w:t>5</w:t>
       </w:r>
       <w:r>
         <w:rPr>
@@ -647,7 +647,7 @@
         <w:rPr>
           <w:noProof/>
         </w:rPr>
-        <w:t>5</w:t>
+        <w:t>6</w:t>
       </w:r>
       <w:r>
         <w:rPr>
@@ -703,7 +703,7 @@
         <w:rPr>
           <w:noProof/>
         </w:rPr>
-        <w:t>6</w:t>
+        <w:t>7</w:t>
       </w:r>
       <w:r>
         <w:rPr>
@@ -759,7 +759,7 @@
         <w:rPr>
           <w:noProof/>
         </w:rPr>
-        <w:t>6</w:t>
+        <w:t>7</w:t>
       </w:r>
       <w:r>
         <w:rPr>
@@ -818,7 +818,7 @@
         <w:rPr>
           <w:noProof/>
         </w:rPr>
-        <w:t>6</w:t>
+        <w:t>7</w:t>
       </w:r>
       <w:r>
         <w:rPr>
@@ -1031,7 +1031,7 @@
         <w:rPr>
           <w:noProof/>
         </w:rPr>
-        <w:t>7</w:t>
+        <w:t>8</w:t>
       </w:r>
       <w:r>
         <w:rPr>
@@ -1232,6 +1232,20 @@
       </w:pPr>
       <w:bookmarkStart w:id="2" w:name="_Toc30400266"/>
       <w:r>
+        <w:t>Create a Project</w:t>
+      </w:r>
+    </w:p>
+    <w:p>
+      <w:r>
+        <w:t xml:space="preserve">GEOME lets users creates projects from scratch (letting the user define their own rules) or creating project as part of a “Team”.  If you choose to create a project as part of a team, you accept a pre-set list of attributes and controlled vocabularies that are controlled by the Team.  If you create a project from scratch, you select your own attributes and can set your own vocabularies.  The Create Project wizard is available under the user icon in the upper right corner of the screen.  Note that various GEOME options are only accessible to you if you choose the associated module during project creation.  If you create a project from scratch you can edit project configuration options after  you create your project, under “Project Configuration”.  If you are part of a team, only the team administrator has this option.   </w:t>
+      </w:r>
+    </w:p>
+    <w:p>
+      <w:pPr>
+        <w:pStyle w:val="Heading1"/>
+      </w:pPr>
+      <w:r>
+        <w:lastRenderedPageBreak/>
         <w:t>Generate Template</w:t>
       </w:r>
       <w:bookmarkEnd w:id="2"/>
@@ -1298,7 +1312,6 @@
           <w:szCs w:val="23"/>
           <w:u w:val="single"/>
         </w:rPr>
-        <w:lastRenderedPageBreak/>
         <w:t>Workbook</w:t>
       </w:r>
       <w:r>
@@ -1889,10 +1902,8 @@
       </w:pPr>
       <w:bookmarkStart w:id="4" w:name="_Toc30400268"/>
       <w:r>
-        <w:t>Photo</w:t>
-      </w:r>
-      <w:r>
-        <w:t xml:space="preserve"> Upload</w:t>
+        <w:lastRenderedPageBreak/>
+        <w:t>Photo Upload</w:t>
       </w:r>
       <w:bookmarkEnd w:id="4"/>
     </w:p>
@@ -2072,7 +2083,6 @@
           <w:sz w:val="23"/>
           <w:szCs w:val="23"/>
         </w:rPr>
-        <w:lastRenderedPageBreak/>
         <w:t xml:space="preserve">If your photos span multiple expeditions, select “multiple expeditions” in the expedition code option and specify the </w:t>
       </w:r>
       <w:proofErr w:type="spellStart"/>
@@ -2749,6 +2759,7 @@
           <w:rFonts w:ascii="Arial" w:hAnsi="Arial" w:cs="Arial"/>
           <w:color w:val="000000"/>
         </w:rPr>
+        <w:lastRenderedPageBreak/>
         <w:t>Download excel workbook with all expedition data</w:t>
       </w:r>
     </w:p>
@@ -2818,35 +2829,7 @@
           <w:rFonts w:ascii="Arial" w:hAnsi="Arial" w:cs="Arial"/>
           <w:color w:val="000000"/>
         </w:rPr>
-        <w:t xml:space="preserve">Remove </w:t>
-      </w:r>
-      <w:r>
-        <w:rPr>
-          <w:rFonts w:ascii="Arial" w:hAnsi="Arial" w:cs="Arial"/>
-          <w:color w:val="000000"/>
-        </w:rPr>
-        <w:t>the lines of all photos you want to remove.  IMPORTANT NOTE!: If you intend to remove every photo leave one</w:t>
-      </w:r>
-      <w:r>
-        <w:rPr>
-          <w:rFonts w:ascii="Arial" w:hAnsi="Arial" w:cs="Arial"/>
-          <w:color w:val="000000"/>
-        </w:rPr>
-        <w:t xml:space="preserve"> line</w:t>
-      </w:r>
-      <w:r>
-        <w:rPr>
-          <w:rFonts w:ascii="Arial" w:hAnsi="Arial" w:cs="Arial"/>
-          <w:color w:val="000000"/>
-        </w:rPr>
-        <w:t xml:space="preserve"> </w:t>
-      </w:r>
-      <w:r>
-        <w:rPr>
-          <w:rFonts w:ascii="Arial" w:hAnsi="Arial" w:cs="Arial"/>
-          <w:color w:val="000000"/>
-        </w:rPr>
-        <w:t>(note down this photo name so it can be removed later)</w:t>
+        <w:t>Remove the lines of all photos you want to remove.  IMPORTANT NOTE!: If you intend to remove every photo leave one line (note down this photo name so it can be removed later)</w:t>
       </w:r>
     </w:p>
     <w:p>
@@ -2912,14 +2895,7 @@
           <w:rFonts w:ascii="Arial" w:hAnsi="Arial" w:cs="Arial"/>
           <w:color w:val="000000"/>
         </w:rPr>
-        <w:t>If you are attempting to remove all photos, r</w:t>
-      </w:r>
-      <w:r>
-        <w:rPr>
-          <w:rFonts w:ascii="Arial" w:hAnsi="Arial" w:cs="Arial"/>
-          <w:color w:val="000000"/>
-        </w:rPr>
-        <w:t>epeat steps 1-4, this time only removing the single row that was left in step 3</w:t>
+        <w:t>If you are attempting to remove all photos, repeat steps 1-4, this time only removing the single row that was left in step 3</w:t>
       </w:r>
     </w:p>
     <w:p/>
@@ -2945,6 +2921,7 @@
         <w:rPr>
           <w:noProof/>
         </w:rPr>
+        <w:lastRenderedPageBreak/>
         <w:drawing>
           <wp:inline distT="0" distB="0" distL="0" distR="0" wp14:anchorId="5AB5FE2C" wp14:editId="12E4D44D">
             <wp:extent cx="5943600" cy="4792980"/>
@@ -2999,6 +2976,236 @@
     <w:p/>
     <w:p>
       <w:r>
+        <w:t>Some important points before proceeding</w:t>
+      </w:r>
+    </w:p>
+    <w:p>
+      <w:pPr>
+        <w:ind w:right="720"/>
+        <w:jc w:val="both"/>
+        <w:rPr>
+          <w:b/>
+          <w:bCs/>
+          <w:i/>
+          <w:iCs/>
+          <w:color w:val="000000" w:themeColor="text1"/>
+        </w:rPr>
+      </w:pPr>
+    </w:p>
+    <w:p>
+      <w:pPr>
+        <w:ind w:right="720"/>
+        <w:jc w:val="both"/>
+        <w:rPr>
+          <w:i/>
+          <w:iCs/>
+          <w:color w:val="000000" w:themeColor="text1"/>
+        </w:rPr>
+      </w:pPr>
+      <w:r>
+        <w:rPr>
+          <w:b/>
+          <w:bCs/>
+          <w:i/>
+          <w:iCs/>
+          <w:color w:val="000000" w:themeColor="text1"/>
+        </w:rPr>
+        <w:t>NOTE</w:t>
+      </w:r>
+      <w:r>
+        <w:rPr>
+          <w:b/>
+          <w:bCs/>
+          <w:i/>
+          <w:iCs/>
+          <w:color w:val="000000" w:themeColor="text1"/>
+        </w:rPr>
+        <w:t xml:space="preserve"> 1</w:t>
+      </w:r>
+      <w:r>
+        <w:rPr>
+          <w:i/>
+          <w:iCs/>
+          <w:color w:val="C00000"/>
+        </w:rPr>
+        <w:t>:</w:t>
+      </w:r>
+      <w:r>
+        <w:rPr>
+          <w:i/>
+          <w:iCs/>
+          <w:color w:val="C00000"/>
+        </w:rPr>
+        <w:t xml:space="preserve"> </w:t>
+      </w:r>
+      <w:r>
+        <w:rPr>
+          <w:i/>
+          <w:iCs/>
+          <w:color w:val="000000" w:themeColor="text1"/>
+        </w:rPr>
+        <w:t xml:space="preserve">For users who have are NOT part of the </w:t>
+      </w:r>
+      <w:proofErr w:type="spellStart"/>
+      <w:r>
+        <w:rPr>
+          <w:i/>
+          <w:iCs/>
+          <w:color w:val="000000" w:themeColor="text1"/>
+        </w:rPr>
+        <w:t>DIPNet</w:t>
+      </w:r>
+      <w:proofErr w:type="spellEnd"/>
+      <w:r>
+        <w:rPr>
+          <w:i/>
+          <w:iCs/>
+          <w:color w:val="000000" w:themeColor="text1"/>
+        </w:rPr>
+        <w:t xml:space="preserve"> team (which is already configured correctly):</w:t>
+      </w:r>
+      <w:r>
+        <w:rPr>
+          <w:i/>
+          <w:iCs/>
+          <w:color w:val="000000" w:themeColor="text1"/>
+        </w:rPr>
+        <w:t xml:space="preserve"> When uploading FASTQ files you must have tissue identifiers. </w:t>
+      </w:r>
+      <w:r>
+        <w:rPr>
+          <w:i/>
+          <w:iCs/>
+          <w:color w:val="000000" w:themeColor="text1"/>
+        </w:rPr>
+        <w:t xml:space="preserve">Tissue ID’s are automatically generated if you have any tissue metadata entered. </w:t>
+      </w:r>
+      <w:r>
+        <w:rPr>
+          <w:i/>
+          <w:iCs/>
+          <w:color w:val="000000" w:themeColor="text1"/>
+        </w:rPr>
+        <w:t xml:space="preserve"> If you do not typically store tissue information with your sample metadata and wish to still upload FASTQ metadata</w:t>
+      </w:r>
+      <w:r>
+        <w:rPr>
+          <w:i/>
+          <w:iCs/>
+          <w:color w:val="000000" w:themeColor="text1"/>
+        </w:rPr>
+        <w:t>,</w:t>
+      </w:r>
+      <w:r>
+        <w:rPr>
+          <w:i/>
+          <w:iCs/>
+          <w:color w:val="000000" w:themeColor="text1"/>
+        </w:rPr>
+        <w:t xml:space="preserve"> </w:t>
+      </w:r>
+      <w:proofErr w:type="spellStart"/>
+      <w:r>
+        <w:rPr>
+          <w:i/>
+          <w:iCs/>
+          <w:color w:val="000000" w:themeColor="text1"/>
+        </w:rPr>
+        <w:t>goto</w:t>
+      </w:r>
+      <w:proofErr w:type="spellEnd"/>
+      <w:r>
+        <w:rPr>
+          <w:i/>
+          <w:iCs/>
+          <w:color w:val="000000" w:themeColor="text1"/>
+        </w:rPr>
+        <w:t xml:space="preserve"> the “Project Configuration” options, click on the Edit Symbol for Tissues and check the box that says “Generate Empty Tissues?”.  This will generate an empty tissue</w:t>
+      </w:r>
+      <w:r>
+        <w:rPr>
+          <w:i/>
+          <w:iCs/>
+          <w:color w:val="000000" w:themeColor="text1"/>
+        </w:rPr>
+        <w:t xml:space="preserve"> on upload</w:t>
+      </w:r>
+      <w:r>
+        <w:rPr>
+          <w:i/>
+          <w:iCs/>
+          <w:color w:val="000000" w:themeColor="text1"/>
+        </w:rPr>
+        <w:t xml:space="preserve"> that will link Samples and FASTQ metadata.</w:t>
+      </w:r>
+    </w:p>
+    <w:p/>
+    <w:p>
+      <w:pPr>
+        <w:rPr>
+          <w:i/>
+          <w:iCs/>
+        </w:rPr>
+      </w:pPr>
+      <w:r>
+        <w:rPr>
+          <w:b/>
+          <w:bCs/>
+          <w:i/>
+          <w:iCs/>
+        </w:rPr>
+        <w:t>NOTE 2:</w:t>
+      </w:r>
+      <w:r>
+        <w:rPr>
+          <w:i/>
+          <w:iCs/>
+        </w:rPr>
+        <w:t xml:space="preserve"> The file below with FASTQ filenames needs to be in ASCII text format… the system will throw an error if it is Unicode.  This is a current bug that needs to be fixed.</w:t>
+      </w:r>
+      <w:r>
+        <w:rPr>
+          <w:i/>
+          <w:iCs/>
+        </w:rPr>
+        <w:t xml:space="preserve">  If you get an error when uploading your FASTQ filenames,</w:t>
+      </w:r>
+      <w:r>
+        <w:rPr>
+          <w:i/>
+          <w:iCs/>
+        </w:rPr>
+        <w:t xml:space="preserve"> </w:t>
+      </w:r>
+      <w:r>
+        <w:rPr>
+          <w:i/>
+          <w:iCs/>
+        </w:rPr>
+        <w:t xml:space="preserve">then see </w:t>
+      </w:r>
+      <w:hyperlink r:id="rId8" w:history="1">
+        <w:r>
+          <w:rPr>
+            <w:rStyle w:val="Hyperlink"/>
+            <w:i/>
+            <w:iCs/>
+          </w:rPr>
+          <w:t>https://github.com/biocodellc/geome-db/issues/41</w:t>
+        </w:r>
+      </w:hyperlink>
+      <w:r>
+        <w:rPr>
+          <w:i/>
+          <w:iCs/>
+        </w:rPr>
+        <w:t xml:space="preserve"> for a resolution.</w:t>
+      </w:r>
+    </w:p>
+    <w:p/>
+    <w:p>
+      <w:r>
+        <w:lastRenderedPageBreak/>
         <w:t>The FASTQ Upload example follows the same protoc</w:t>
       </w:r>
       <w:r>
@@ -3026,7 +3233,6 @@
         </w:numPr>
       </w:pPr>
       <w:r>
-        <w:lastRenderedPageBreak/>
         <w:t>Each FASTQ file should contain reads from a single individual</w:t>
       </w:r>
     </w:p>
@@ -3320,7 +3526,7 @@
                     <pic:cNvPicPr/>
                   </pic:nvPicPr>
                   <pic:blipFill>
-                    <a:blip r:embed="rId8"/>
+                    <a:blip r:embed="rId9"/>
                     <a:stretch>
                       <a:fillRect/>
                     </a:stretch>
@@ -3516,7 +3722,7 @@
     </w:p>
     <w:p/>
     <w:p>
-      <w:hyperlink r:id="rId9" w:tgtFrame="_blank" w:history="1">
+      <w:hyperlink r:id="rId10" w:tgtFrame="_blank" w:history="1">
         <w:r>
           <w:rPr>
             <w:rStyle w:val="Hyperlink"/>
@@ -3578,7 +3784,7 @@
     </w:p>
     <w:p/>
     <w:p>
-      <w:hyperlink r:id="rId10" w:tgtFrame="_blank" w:history="1">
+      <w:hyperlink r:id="rId11" w:tgtFrame="_blank" w:history="1">
         <w:r>
           <w:rPr>
             <w:rStyle w:val="Hyperlink"/>
@@ -3657,7 +3863,7 @@
     </w:p>
     <w:p/>
     <w:p>
-      <w:hyperlink r:id="rId11" w:tgtFrame="_blank" w:history="1">
+      <w:hyperlink r:id="rId12" w:tgtFrame="_blank" w:history="1">
         <w:r>
           <w:rPr>
             <w:rStyle w:val="Hyperlink"/>
@@ -3707,12 +3913,7 @@
         <w:t>load</w:t>
       </w:r>
       <w:r>
-        <w:t xml:space="preserve"> your </w:t>
-      </w:r>
-      <w:bookmarkStart w:id="17" w:name="_GoBack"/>
-      <w:bookmarkEnd w:id="17"/>
-      <w:r>
-        <w:t>data to the NCBI</w:t>
+        <w:t xml:space="preserve"> your data to the NCBI</w:t>
       </w:r>
       <w:r>
         <w:rPr>
@@ -4530,7 +4731,7 @@
 </file>
 
 <file path=word/numbering.xml><?xml version="1.0" encoding="utf-8"?>
-<w:numbering xmlns:wpc="http://schemas.microsoft.com/office/word/2010/wordprocessingCanvas" xmlns:cx="http://schemas.microsoft.com/office/drawing/2014/chartex" xmlns:cx1="http://schemas.microsoft.com/office/drawing/2015/9/8/chartex" xmlns:cx2="http://schemas.microsoft.com/office/drawing/2015/10/21/chartex" xmlns:cx3="http://schemas.microsoft.com/office/drawing/2016/5/9/chartex" xmlns:cx4="http://schemas.microsoft.com/office/drawing/2016/5/10/chartex" xmlns:cx5="http://schemas.microsoft.com/office/drawing/2016/5/11/chartex" xmlns:cx6="http://schemas.microsoft.com/office/drawing/2016/5/12/chartex" xmlns:cx7="http://schemas.microsoft.com/office/drawing/2016/5/13/chartex" xmlns:cx8="http://schemas.microsoft.com/office/drawing/2016/5/14/chartex" xmlns:mc="http://schemas.openxmlformats.org/markup-compatibility/2006" xmlns:aink="http://schemas.microsoft.com/office/drawing/2016/ink" xmlns:am3d="http://schemas.microsoft.com/office/drawing/2017/model3d" xmlns:o="urn:schemas-microsoft-com:office:office" xmlns:r="http://schemas.openxmlformats.org/officeDocument/2006/relationships" xmlns:m="http://schemas.openxmlformats.org/officeDocument/2006/math" xmlns:v="urn:schemas-microsoft-com:vml" xmlns:wp14="http://schemas.microsoft.com/office/word/2010/wordprocessingDrawing" xmlns:wp="http://schemas.openxmlformats.org/drawingml/2006/wordprocessingDrawing" xmlns:w10="urn:schemas-microsoft-com:office:word" xmlns:w="http://schemas.openxmlformats.org/wordprocessingml/2006/main" xmlns:w14="http://schemas.microsoft.com/office/word/2010/wordml" xmlns:w15="http://schemas.microsoft.com/office/word/2012/wordml" xmlns:w16cid="http://schemas.microsoft.com/office/word/2016/wordml/cid" xmlns:w16se="http://schemas.microsoft.com/office/word/2015/wordml/symex" xmlns:wpg="http://schemas.microsoft.com/office/word/2010/wordprocessingGroup" xmlns:wpi="http://schemas.microsoft.com/office/word/2010/wordprocessingInk" xmlns:wne="http://schemas.microsoft.com/office/word/2006/wordml" xmlns:wps="http://schemas.microsoft.com/office/word/2010/wordprocessingShape" mc:Ignorable="w14 w15 w16se w16cid wp14">
+<w:numbering xmlns:wpc="http://schemas.microsoft.com/office/word/2010/wordprocessingCanvas" xmlns:cx="http://schemas.microsoft.com/office/drawing/2014/chartex" xmlns:cx1="http://schemas.microsoft.com/office/drawing/2015/9/8/chartex" xmlns:cx2="http://schemas.microsoft.com/office/drawing/2015/10/21/chartex" xmlns:cx3="http://schemas.microsoft.com/office/drawing/2016/5/9/chartex" xmlns:cx4="http://schemas.microsoft.com/office/drawing/2016/5/10/chartex" xmlns:cx5="http://schemas.microsoft.com/office/drawing/2016/5/11/chartex" xmlns:cx6="http://schemas.microsoft.com/office/drawing/2016/5/12/chartex" xmlns:cx7="http://schemas.microsoft.com/office/drawing/2016/5/13/chartex" xmlns:cx8="http://schemas.microsoft.com/office/drawing/2016/5/14/chartex" xmlns:mc="http://schemas.openxmlformats.org/markup-compatibility/2006" xmlns:aink="http://schemas.microsoft.com/office/drawing/2016/ink" xmlns:am3d="http://schemas.microsoft.com/office/drawing/2017/model3d" xmlns:o="urn:schemas-microsoft-com:office:office" xmlns:r="http://schemas.openxmlformats.org/officeDocument/2006/relationships" xmlns:m="http://schemas.openxmlformats.org/officeDocument/2006/math" xmlns:v="urn:schemas-microsoft-com:vml" xmlns:wp14="http://schemas.microsoft.com/office/word/2010/wordprocessingDrawing" xmlns:wp="http://schemas.openxmlformats.org/drawingml/2006/wordprocessingDrawing" xmlns:w10="urn:schemas-microsoft-com:office:word" xmlns:w="http://schemas.openxmlformats.org/wordprocessingml/2006/main" xmlns:w14="http://schemas.microsoft.com/office/word/2010/wordml" xmlns:w15="http://schemas.microsoft.com/office/word/2012/wordml" xmlns:w16cex="http://schemas.microsoft.com/office/word/2018/wordml/cex" xmlns:w16cid="http://schemas.microsoft.com/office/word/2016/wordml/cid" xmlns:w16="http://schemas.microsoft.com/office/word/2018/wordml" xmlns:w16se="http://schemas.microsoft.com/office/word/2015/wordml/symex" xmlns:wpg="http://schemas.microsoft.com/office/word/2010/wordprocessingGroup" xmlns:wpi="http://schemas.microsoft.com/office/word/2010/wordprocessingInk" xmlns:wne="http://schemas.microsoft.com/office/word/2006/wordml" xmlns:wps="http://schemas.microsoft.com/office/word/2010/wordprocessingShape" mc:Ignorable="w14 w15 w16se w16cid w16 w16cex wp14">
   <w:abstractNum w:abstractNumId="0" w15:restartNumberingAfterBreak="0">
     <w:nsid w:val="111A398C"/>
     <w:multiLevelType w:val="multilevel"/>
@@ -5582,7 +5783,7 @@
 </file>
 
 <file path=word/styles.xml><?xml version="1.0" encoding="utf-8"?>
-<w:styles xmlns:mc="http://schemas.openxmlformats.org/markup-compatibility/2006" xmlns:r="http://schemas.openxmlformats.org/officeDocument/2006/relationships" xmlns:w="http://schemas.openxmlformats.org/wordprocessingml/2006/main" xmlns:w14="http://schemas.microsoft.com/office/word/2010/wordml" xmlns:w15="http://schemas.microsoft.com/office/word/2012/wordml" xmlns:w16cid="http://schemas.microsoft.com/office/word/2016/wordml/cid" xmlns:w16se="http://schemas.microsoft.com/office/word/2015/wordml/symex" mc:Ignorable="w14 w15 w16se w16cid">
+<w:styles xmlns:mc="http://schemas.openxmlformats.org/markup-compatibility/2006" xmlns:r="http://schemas.openxmlformats.org/officeDocument/2006/relationships" xmlns:w="http://schemas.openxmlformats.org/wordprocessingml/2006/main" xmlns:w14="http://schemas.microsoft.com/office/word/2010/wordml" xmlns:w15="http://schemas.microsoft.com/office/word/2012/wordml" xmlns:w16cex="http://schemas.microsoft.com/office/word/2018/wordml/cex" xmlns:w16cid="http://schemas.microsoft.com/office/word/2016/wordml/cid" xmlns:w16="http://schemas.microsoft.com/office/word/2018/wordml" xmlns:w16se="http://schemas.microsoft.com/office/word/2015/wordml/symex" mc:Ignorable="w14 w15 w16se w16cid w16 w16cex">
   <w:docDefaults>
     <w:rPrDefault>
       <w:rPr>
@@ -5700,6 +5901,7 @@
     <w:lsdException w:name="HTML Sample" w:semiHidden="1" w:unhideWhenUsed="1"/>
     <w:lsdException w:name="HTML Typewriter" w:semiHidden="1" w:unhideWhenUsed="1"/>
     <w:lsdException w:name="HTML Variable" w:semiHidden="1" w:unhideWhenUsed="1"/>
+    <w:lsdException w:name="Normal Table" w:semiHidden="1" w:unhideWhenUsed="1"/>
     <w:lsdException w:name="annotation subject" w:semiHidden="1" w:unhideWhenUsed="1"/>
     <w:lsdException w:name="No List" w:semiHidden="1" w:unhideWhenUsed="1"/>
     <w:lsdException w:name="Outline List 1" w:semiHidden="1" w:unhideWhenUsed="1"/>
@@ -5746,8 +5948,10 @@
     <w:lsdException w:name="Table Subtle 2" w:semiHidden="1" w:unhideWhenUsed="1"/>
     <w:lsdException w:name="Table Web 1" w:semiHidden="1" w:unhideWhenUsed="1"/>
     <w:lsdException w:name="Table Web 2" w:semiHidden="1" w:unhideWhenUsed="1"/>
+    <w:lsdException w:name="Table Web 3" w:semiHidden="1" w:unhideWhenUsed="1"/>
     <w:lsdException w:name="Balloon Text" w:semiHidden="1" w:unhideWhenUsed="1"/>
     <w:lsdException w:name="Table Grid" w:uiPriority="39"/>
+    <w:lsdException w:name="Table Theme" w:semiHidden="1" w:unhideWhenUsed="1"/>
     <w:lsdException w:name="Placeholder Text" w:semiHidden="1"/>
     <w:lsdException w:name="No Spacing" w:uiPriority="1" w:qFormat="1"/>
     <w:lsdException w:name="Light Shading" w:uiPriority="60"/>

</xml_diff>

<commit_message>
a couple of additional edits to help documentation
</commit_message>
<xml_diff>
--- a/src/public/docs/helpDocumentation.docx
+++ b/src/public/docs/helpDocumentation.docx
@@ -2975,11 +2975,6 @@
     </w:p>
     <w:p/>
     <w:p>
-      <w:r>
-        <w:t>Some important points before proceeding</w:t>
-      </w:r>
-    </w:p>
-    <w:p>
       <w:pPr>
         <w:ind w:right="720"/>
         <w:jc w:val="both"/>
@@ -2993,219 +2988,572 @@
       </w:pPr>
     </w:p>
     <w:p>
-      <w:pPr>
-        <w:ind w:right="720"/>
-        <w:jc w:val="both"/>
-        <w:rPr>
-          <w:i/>
-          <w:iCs/>
-          <w:color w:val="000000" w:themeColor="text1"/>
-        </w:rPr>
-      </w:pPr>
-      <w:r>
-        <w:rPr>
-          <w:b/>
-          <w:bCs/>
-          <w:i/>
-          <w:iCs/>
-          <w:color w:val="000000" w:themeColor="text1"/>
-        </w:rPr>
-        <w:t>NOTE</w:t>
-      </w:r>
-      <w:r>
-        <w:rPr>
-          <w:b/>
-          <w:bCs/>
-          <w:i/>
-          <w:iCs/>
-          <w:color w:val="000000" w:themeColor="text1"/>
-        </w:rPr>
-        <w:t xml:space="preserve"> 1</w:t>
-      </w:r>
-      <w:r>
-        <w:rPr>
-          <w:i/>
-          <w:iCs/>
-          <w:color w:val="C00000"/>
-        </w:rPr>
-        <w:t>:</w:t>
-      </w:r>
-      <w:r>
-        <w:rPr>
-          <w:i/>
-          <w:iCs/>
-          <w:color w:val="C00000"/>
-        </w:rPr>
-        <w:t xml:space="preserve"> </w:t>
-      </w:r>
-      <w:r>
-        <w:rPr>
-          <w:i/>
-          <w:iCs/>
-          <w:color w:val="000000" w:themeColor="text1"/>
-        </w:rPr>
-        <w:t xml:space="preserve">For users who have are NOT part of the </w:t>
-      </w:r>
-      <w:proofErr w:type="spellStart"/>
-      <w:r>
-        <w:rPr>
-          <w:i/>
-          <w:iCs/>
-          <w:color w:val="000000" w:themeColor="text1"/>
-        </w:rPr>
-        <w:t>DIPNet</w:t>
-      </w:r>
-      <w:proofErr w:type="spellEnd"/>
-      <w:r>
-        <w:rPr>
-          <w:i/>
-          <w:iCs/>
-          <w:color w:val="000000" w:themeColor="text1"/>
-        </w:rPr>
-        <w:t xml:space="preserve"> team (which is already configured correctly):</w:t>
-      </w:r>
-      <w:r>
-        <w:rPr>
-          <w:i/>
-          <w:iCs/>
-          <w:color w:val="000000" w:themeColor="text1"/>
-        </w:rPr>
-        <w:t xml:space="preserve"> When uploading FASTQ files you must have tissue identifiers. </w:t>
-      </w:r>
-      <w:r>
-        <w:rPr>
-          <w:i/>
-          <w:iCs/>
-          <w:color w:val="000000" w:themeColor="text1"/>
-        </w:rPr>
-        <w:t xml:space="preserve">Tissue ID’s are automatically generated if you have any tissue metadata entered. </w:t>
-      </w:r>
-      <w:r>
-        <w:rPr>
-          <w:i/>
-          <w:iCs/>
-          <w:color w:val="000000" w:themeColor="text1"/>
-        </w:rPr>
-        <w:t xml:space="preserve"> If you do not typically store tissue information with your sample metadata and wish to still upload FASTQ metadata</w:t>
-      </w:r>
-      <w:r>
-        <w:rPr>
-          <w:i/>
-          <w:iCs/>
-          <w:color w:val="000000" w:themeColor="text1"/>
-        </w:rPr>
-        <w:t>,</w:t>
-      </w:r>
-      <w:r>
-        <w:rPr>
-          <w:i/>
-          <w:iCs/>
-          <w:color w:val="000000" w:themeColor="text1"/>
-        </w:rPr>
-        <w:t xml:space="preserve"> </w:t>
-      </w:r>
-      <w:proofErr w:type="spellStart"/>
-      <w:r>
-        <w:rPr>
-          <w:i/>
-          <w:iCs/>
-          <w:color w:val="000000" w:themeColor="text1"/>
-        </w:rPr>
-        <w:t>goto</w:t>
-      </w:r>
-      <w:proofErr w:type="spellEnd"/>
-      <w:r>
-        <w:rPr>
-          <w:i/>
-          <w:iCs/>
-          <w:color w:val="000000" w:themeColor="text1"/>
-        </w:rPr>
-        <w:t xml:space="preserve"> the “Project Configuration” options, click on the Edit Symbol for Tissues and check the box that says “Generate Empty Tissues?”.  This will generate an empty tissue</w:t>
-      </w:r>
-      <w:r>
-        <w:rPr>
-          <w:i/>
-          <w:iCs/>
-          <w:color w:val="000000" w:themeColor="text1"/>
-        </w:rPr>
-        <w:t xml:space="preserve"> on upload</w:t>
-      </w:r>
-      <w:r>
-        <w:rPr>
-          <w:i/>
-          <w:iCs/>
-          <w:color w:val="000000" w:themeColor="text1"/>
-        </w:rPr>
-        <w:t xml:space="preserve"> that will link Samples and FASTQ metadata.</w:t>
-      </w:r>
-    </w:p>
-    <w:p/>
-    <w:p>
-      <w:pPr>
-        <w:rPr>
-          <w:i/>
-          <w:iCs/>
-        </w:rPr>
-      </w:pPr>
-      <w:r>
-        <w:rPr>
-          <w:b/>
-          <w:bCs/>
-          <w:i/>
-          <w:iCs/>
-        </w:rPr>
-        <w:t>NOTE 2:</w:t>
-      </w:r>
-      <w:r>
-        <w:rPr>
-          <w:i/>
-          <w:iCs/>
-        </w:rPr>
-        <w:t xml:space="preserve"> The file below with FASTQ filenames needs to be in ASCII text format… the system will throw an error if it is Unicode.  This is a current bug that needs to be fixed.</w:t>
-      </w:r>
-      <w:r>
-        <w:rPr>
-          <w:i/>
-          <w:iCs/>
-        </w:rPr>
-        <w:t xml:space="preserve">  If you get an error when uploading your FASTQ filenames,</w:t>
-      </w:r>
-      <w:r>
-        <w:rPr>
-          <w:i/>
-          <w:iCs/>
-        </w:rPr>
-        <w:t xml:space="preserve"> </w:t>
-      </w:r>
-      <w:r>
-        <w:rPr>
-          <w:i/>
-          <w:iCs/>
-        </w:rPr>
-        <w:t xml:space="preserve">then see </w:t>
-      </w:r>
-      <w:hyperlink r:id="rId8" w:history="1">
-        <w:r>
-          <w:rPr>
-            <w:rStyle w:val="Hyperlink"/>
-            <w:i/>
-            <w:iCs/>
-          </w:rPr>
-          <w:t>https://github.com/biocodellc/geome-db/issues/41</w:t>
-        </w:r>
-      </w:hyperlink>
-      <w:r>
-        <w:rPr>
-          <w:i/>
-          <w:iCs/>
-        </w:rPr>
-        <w:t xml:space="preserve"> for a resolution.</w:t>
-      </w:r>
-    </w:p>
-    <w:p/>
-    <w:p>
-      <w:r>
+      <w:r>
+        <w:rPr>
+          <w:noProof/>
+        </w:rPr>
+        <mc:AlternateContent>
+          <mc:Choice Requires="wps">
+            <w:drawing>
+              <wp:anchor distT="0" distB="0" distL="114300" distR="114300" simplePos="0" relativeHeight="251659264" behindDoc="0" locked="0" layoutInCell="1" allowOverlap="1" wp14:anchorId="5B38DDA4" wp14:editId="7C89EF76">
+                <wp:simplePos x="0" y="0"/>
+                <wp:positionH relativeFrom="column">
+                  <wp:posOffset>0</wp:posOffset>
+                </wp:positionH>
+                <wp:positionV relativeFrom="paragraph">
+                  <wp:posOffset>0</wp:posOffset>
+                </wp:positionV>
+                <wp:extent cx="1828800" cy="1828800"/>
+                <wp:effectExtent l="0" t="0" r="19050" b="16510"/>
+                <wp:wrapSquare wrapText="bothSides"/>
+                <wp:docPr id="1" name="Text Box 1"/>
+                <wp:cNvGraphicFramePr/>
+                <a:graphic xmlns:a="http://schemas.openxmlformats.org/drawingml/2006/main">
+                  <a:graphicData uri="http://schemas.microsoft.com/office/word/2010/wordprocessingShape">
+                    <wps:wsp>
+                      <wps:cNvSpPr txBox="1"/>
+                      <wps:spPr>
+                        <a:xfrm>
+                          <a:off x="0" y="0"/>
+                          <a:ext cx="1828800" cy="1828800"/>
+                        </a:xfrm>
+                        <a:prstGeom prst="rect">
+                          <a:avLst/>
+                        </a:prstGeom>
+                        <a:solidFill>
+                          <a:schemeClr val="accent2">
+                            <a:lumMod val="20000"/>
+                            <a:lumOff val="80000"/>
+                          </a:schemeClr>
+                        </a:solidFill>
+                        <a:ln w="6350">
+                          <a:solidFill>
+                            <a:prstClr val="black"/>
+                          </a:solidFill>
+                        </a:ln>
+                      </wps:spPr>
+                      <wps:txbx>
+                        <w:txbxContent>
+                          <w:p>
+                            <w:pPr>
+                              <w:ind w:right="720"/>
+                              <w:jc w:val="both"/>
+                              <w:rPr>
+                                <w:b/>
+                                <w:bCs/>
+                                <w:i/>
+                                <w:iCs/>
+                                <w:color w:val="000000" w:themeColor="text1"/>
+                              </w:rPr>
+                            </w:pPr>
+                            <w:r>
+                              <w:rPr>
+                                <w:b/>
+                                <w:bCs/>
+                                <w:i/>
+                                <w:iCs/>
+                                <w:color w:val="000000" w:themeColor="text1"/>
+                              </w:rPr>
+                              <w:t xml:space="preserve">NOTE </w:t>
+                            </w:r>
+                            <w:r>
+                              <w:rPr>
+                                <w:b/>
+                                <w:bCs/>
+                                <w:i/>
+                                <w:iCs/>
+                                <w:color w:val="000000" w:themeColor="text1"/>
+                              </w:rPr>
+                              <w:t>About Tissues and FASTQ Metadata</w:t>
+                            </w:r>
+                            <w:r>
+                              <w:rPr>
+                                <w:i/>
+                                <w:iCs/>
+                                <w:color w:val="000000" w:themeColor="text1"/>
+                              </w:rPr>
+                              <w:t>: GEOME connects FASTQ metadata to Tissues</w:t>
+                            </w:r>
+                            <w:r>
+                              <w:rPr>
+                                <w:i/>
+                                <w:iCs/>
+                                <w:color w:val="000000" w:themeColor="text1"/>
+                              </w:rPr>
+                              <w:t xml:space="preserve"> and not directly to Samples</w:t>
+                            </w:r>
+                            <w:r>
+                              <w:rPr>
+                                <w:i/>
+                                <w:iCs/>
+                                <w:color w:val="000000" w:themeColor="text1"/>
+                              </w:rPr>
+                              <w:t xml:space="preserve">.  For this reason, you must have tissue metadata present in order to connect to FASTQ files. The presence of any tissue metadata field will automatically generate a Tissue Identifier and if the Tissue Identifier is not explicitly set it will add a .1, .2, </w:t>
+                            </w:r>
+                            <w:proofErr w:type="spellStart"/>
+                            <w:r>
+                              <w:rPr>
+                                <w:i/>
+                                <w:iCs/>
+                                <w:color w:val="000000" w:themeColor="text1"/>
+                              </w:rPr>
+                              <w:t>etc</w:t>
+                            </w:r>
+                            <w:proofErr w:type="spellEnd"/>
+                            <w:r>
+                              <w:rPr>
+                                <w:i/>
+                                <w:iCs/>
+                                <w:color w:val="000000" w:themeColor="text1"/>
+                              </w:rPr>
+                              <w:t xml:space="preserve">… after the material sample to create a Tissue Identifier.  If you do not store tissue information with your sample metadata and wish to still upload FASTQ metadata, </w:t>
+                            </w:r>
+                            <w:proofErr w:type="spellStart"/>
+                            <w:r>
+                              <w:rPr>
+                                <w:i/>
+                                <w:iCs/>
+                                <w:color w:val="000000" w:themeColor="text1"/>
+                              </w:rPr>
+                              <w:t>goto</w:t>
+                            </w:r>
+                            <w:proofErr w:type="spellEnd"/>
+                            <w:r>
+                              <w:rPr>
+                                <w:i/>
+                                <w:iCs/>
+                                <w:color w:val="000000" w:themeColor="text1"/>
+                              </w:rPr>
+                              <w:t xml:space="preserve"> the “Project Configuration” optio</w:t>
+                            </w:r>
+                            <w:r>
+                              <w:rPr>
+                                <w:i/>
+                                <w:iCs/>
+                                <w:color w:val="000000" w:themeColor="text1"/>
+                              </w:rPr>
+                              <w:t>n on the left-side menu</w:t>
+                            </w:r>
+                            <w:r>
+                              <w:rPr>
+                                <w:i/>
+                                <w:iCs/>
+                                <w:color w:val="000000" w:themeColor="text1"/>
+                              </w:rPr>
+                              <w:t>, click on the Edit Symbol for Tissues and check the box that says “Generate Empty Tissues?”.  This will generate an empty tissue on upload that will enable you to link your Samples to FASTQ metadata.</w:t>
+                            </w:r>
+                          </w:p>
+                        </w:txbxContent>
+                      </wps:txbx>
+                      <wps:bodyPr rot="0" spcFirstLastPara="0" vertOverflow="overflow" horzOverflow="overflow" vert="horz" wrap="none" lIns="91440" tIns="45720" rIns="91440" bIns="45720" numCol="1" spcCol="0" rtlCol="0" fromWordArt="0" anchor="t" anchorCtr="0" forceAA="0" compatLnSpc="1">
+                        <a:prstTxWarp prst="textNoShape">
+                          <a:avLst/>
+                        </a:prstTxWarp>
+                        <a:spAutoFit/>
+                      </wps:bodyPr>
+                    </wps:wsp>
+                  </a:graphicData>
+                </a:graphic>
+              </wp:anchor>
+            </w:drawing>
+          </mc:Choice>
+          <mc:Fallback>
+            <w:pict>
+              <v:shapetype w14:anchorId="5B38DDA4" id="_x0000_t202" coordsize="21600,21600" o:spt="202" path="m,l,21600r21600,l21600,xe">
+                <v:stroke joinstyle="miter"/>
+                <v:path gradientshapeok="t" o:connecttype="rect"/>
+              </v:shapetype>
+              <v:shape id="Text Box 1" o:spid="_x0000_s1026" type="#_x0000_t202" style="position:absolute;margin-left:0;margin-top:0;width:2in;height:2in;z-index:251659264;visibility:visible;mso-wrap-style:none;mso-wrap-distance-left:9pt;mso-wrap-distance-top:0;mso-wrap-distance-right:9pt;mso-wrap-distance-bottom:0;mso-position-horizontal:absolute;mso-position-horizontal-relative:text;mso-position-vertical:absolute;mso-position-vertical-relative:text;v-text-anchor:top" o:gfxdata="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" fillcolor="#fbe4d5 [661]" strokeweight=".5pt">
+                <v:textbox style="mso-fit-shape-to-text:t">
+                  <w:txbxContent>
+                    <w:p>
+                      <w:pPr>
+                        <w:ind w:right="720"/>
+                        <w:jc w:val="both"/>
+                        <w:rPr>
+                          <w:b/>
+                          <w:bCs/>
+                          <w:i/>
+                          <w:iCs/>
+                          <w:color w:val="000000" w:themeColor="text1"/>
+                        </w:rPr>
+                      </w:pPr>
+                      <w:r>
+                        <w:rPr>
+                          <w:b/>
+                          <w:bCs/>
+                          <w:i/>
+                          <w:iCs/>
+                          <w:color w:val="000000" w:themeColor="text1"/>
+                        </w:rPr>
+                        <w:t xml:space="preserve">NOTE </w:t>
+                      </w:r>
+                      <w:r>
+                        <w:rPr>
+                          <w:b/>
+                          <w:bCs/>
+                          <w:i/>
+                          <w:iCs/>
+                          <w:color w:val="000000" w:themeColor="text1"/>
+                        </w:rPr>
+                        <w:t>About Tissues and FASTQ Metadata</w:t>
+                      </w:r>
+                      <w:r>
+                        <w:rPr>
+                          <w:i/>
+                          <w:iCs/>
+                          <w:color w:val="000000" w:themeColor="text1"/>
+                        </w:rPr>
+                        <w:t>: GEOME connects FASTQ metadata to Tissues</w:t>
+                      </w:r>
+                      <w:r>
+                        <w:rPr>
+                          <w:i/>
+                          <w:iCs/>
+                          <w:color w:val="000000" w:themeColor="text1"/>
+                        </w:rPr>
+                        <w:t xml:space="preserve"> and not directly to Samples</w:t>
+                      </w:r>
+                      <w:r>
+                        <w:rPr>
+                          <w:i/>
+                          <w:iCs/>
+                          <w:color w:val="000000" w:themeColor="text1"/>
+                        </w:rPr>
+                        <w:t xml:space="preserve">.  For this reason, you must have tissue metadata present in order to connect to FASTQ files. The presence of any tissue metadata field will automatically generate a Tissue Identifier and if the Tissue Identifier is not explicitly set it will add a .1, .2, </w:t>
+                      </w:r>
+                      <w:proofErr w:type="spellStart"/>
+                      <w:r>
+                        <w:rPr>
+                          <w:i/>
+                          <w:iCs/>
+                          <w:color w:val="000000" w:themeColor="text1"/>
+                        </w:rPr>
+                        <w:t>etc</w:t>
+                      </w:r>
+                      <w:proofErr w:type="spellEnd"/>
+                      <w:r>
+                        <w:rPr>
+                          <w:i/>
+                          <w:iCs/>
+                          <w:color w:val="000000" w:themeColor="text1"/>
+                        </w:rPr>
+                        <w:t xml:space="preserve">… after the material sample to create a Tissue Identifier.  If you do not store tissue information with your sample metadata and wish to still upload FASTQ metadata, </w:t>
+                      </w:r>
+                      <w:proofErr w:type="spellStart"/>
+                      <w:r>
+                        <w:rPr>
+                          <w:i/>
+                          <w:iCs/>
+                          <w:color w:val="000000" w:themeColor="text1"/>
+                        </w:rPr>
+                        <w:t>goto</w:t>
+                      </w:r>
+                      <w:proofErr w:type="spellEnd"/>
+                      <w:r>
+                        <w:rPr>
+                          <w:i/>
+                          <w:iCs/>
+                          <w:color w:val="000000" w:themeColor="text1"/>
+                        </w:rPr>
+                        <w:t xml:space="preserve"> the “Project Configuration” optio</w:t>
+                      </w:r>
+                      <w:r>
+                        <w:rPr>
+                          <w:i/>
+                          <w:iCs/>
+                          <w:color w:val="000000" w:themeColor="text1"/>
+                        </w:rPr>
+                        <w:t>n on the left-side menu</w:t>
+                      </w:r>
+                      <w:r>
+                        <w:rPr>
+                          <w:i/>
+                          <w:iCs/>
+                          <w:color w:val="000000" w:themeColor="text1"/>
+                        </w:rPr>
+                        <w:t>, click on the Edit Symbol for Tissues and check the box that says “Generate Empty Tissues?”.  This will generate an empty tissue on upload that will enable you to link your Samples to FASTQ metadata.</w:t>
+                      </w:r>
+                    </w:p>
+                  </w:txbxContent>
+                </v:textbox>
+                <w10:wrap type="square"/>
+              </v:shape>
+            </w:pict>
+          </mc:Fallback>
+        </mc:AlternateContent>
+      </w:r>
+    </w:p>
+    <w:p>
+      <w:r>
+        <w:rPr>
+          <w:noProof/>
+        </w:rPr>
         <w:lastRenderedPageBreak/>
+        <mc:AlternateContent>
+          <mc:Choice Requires="wps">
+            <w:drawing>
+              <wp:anchor distT="0" distB="0" distL="114300" distR="114300" simplePos="0" relativeHeight="251661312" behindDoc="0" locked="0" layoutInCell="1" allowOverlap="1" wp14:anchorId="63BC3045" wp14:editId="2BC8E630">
+                <wp:simplePos x="0" y="0"/>
+                <wp:positionH relativeFrom="column">
+                  <wp:posOffset>0</wp:posOffset>
+                </wp:positionH>
+                <wp:positionV relativeFrom="paragraph">
+                  <wp:posOffset>0</wp:posOffset>
+                </wp:positionV>
+                <wp:extent cx="1828800" cy="1828800"/>
+                <wp:effectExtent l="0" t="0" r="19050" b="16510"/>
+                <wp:wrapSquare wrapText="bothSides"/>
+                <wp:docPr id="2" name="Text Box 2"/>
+                <wp:cNvGraphicFramePr/>
+                <a:graphic xmlns:a="http://schemas.openxmlformats.org/drawingml/2006/main">
+                  <a:graphicData uri="http://schemas.microsoft.com/office/word/2010/wordprocessingShape">
+                    <wps:wsp>
+                      <wps:cNvSpPr txBox="1"/>
+                      <wps:spPr>
+                        <a:xfrm>
+                          <a:off x="0" y="0"/>
+                          <a:ext cx="1828800" cy="1828800"/>
+                        </a:xfrm>
+                        <a:prstGeom prst="rect">
+                          <a:avLst/>
+                        </a:prstGeom>
+                        <a:solidFill>
+                          <a:schemeClr val="accent2">
+                            <a:lumMod val="20000"/>
+                            <a:lumOff val="80000"/>
+                          </a:schemeClr>
+                        </a:solidFill>
+                        <a:ln w="6350">
+                          <a:solidFill>
+                            <a:prstClr val="black"/>
+                          </a:solidFill>
+                        </a:ln>
+                      </wps:spPr>
+                      <wps:txbx>
+                        <w:txbxContent>
+                          <w:p>
+                            <w:pPr>
+                              <w:rPr>
+                                <w:b/>
+                                <w:bCs/>
+                                <w:i/>
+                                <w:iCs/>
+                              </w:rPr>
+                            </w:pPr>
+                            <w:r>
+                              <w:rPr>
+                                <w:b/>
+                                <w:bCs/>
+                                <w:i/>
+                                <w:iCs/>
+                              </w:rPr>
+                              <w:t xml:space="preserve">NOTE </w:t>
+                            </w:r>
+                            <w:r>
+                              <w:rPr>
+                                <w:b/>
+                                <w:bCs/>
+                                <w:i/>
+                                <w:iCs/>
+                              </w:rPr>
+                              <w:t>About FASTQ Filename Format</w:t>
+                            </w:r>
+                            <w:r>
+                              <w:rPr>
+                                <w:b/>
+                                <w:bCs/>
+                                <w:i/>
+                                <w:iCs/>
+                              </w:rPr>
+                              <w:t>:</w:t>
+                            </w:r>
+                            <w:r>
+                              <w:rPr>
+                                <w:i/>
+                                <w:iCs/>
+                              </w:rPr>
+                              <w:t xml:space="preserve"> The with FASTQ filenames needs to be in ASCII text format… the system will throw an error if it is Unicode.  This is a current bug that needs to be fixed.</w:t>
+                            </w:r>
+                            <w:r>
+                              <w:rPr>
+                                <w:i/>
+                                <w:iCs/>
+                              </w:rPr>
+                              <w:t xml:space="preserve">  If you get an error when uploading your FASTQ filenames,</w:t>
+                            </w:r>
+                            <w:r>
+                              <w:rPr>
+                                <w:i/>
+                                <w:iCs/>
+                              </w:rPr>
+                              <w:t xml:space="preserve"> </w:t>
+                            </w:r>
+                            <w:r>
+                              <w:rPr>
+                                <w:i/>
+                                <w:iCs/>
+                              </w:rPr>
+                              <w:t xml:space="preserve">then see </w:t>
+                            </w:r>
+                            <w:hyperlink r:id="rId8" w:history="1">
+                              <w:r>
+                                <w:rPr>
+                                  <w:rStyle w:val="Hyperlink"/>
+                                  <w:i/>
+                                  <w:iCs/>
+                                </w:rPr>
+                                <w:t>https://github.com/biocodellc/geome-db/issues/41</w:t>
+                              </w:r>
+                            </w:hyperlink>
+                            <w:r>
+                              <w:rPr>
+                                <w:i/>
+                                <w:iCs/>
+                              </w:rPr>
+                              <w:t xml:space="preserve"> for </w:t>
+                            </w:r>
+                            <w:r>
+                              <w:rPr>
+                                <w:i/>
+                                <w:iCs/>
+                              </w:rPr>
+                              <w:t>tips on seeing your file format and converting to ASCII</w:t>
+                            </w:r>
+                            <w:r>
+                              <w:rPr>
+                                <w:i/>
+                                <w:iCs/>
+                              </w:rPr>
+                              <w:t>.</w:t>
+                            </w:r>
+                          </w:p>
+                        </w:txbxContent>
+                      </wps:txbx>
+                      <wps:bodyPr rot="0" spcFirstLastPara="0" vertOverflow="overflow" horzOverflow="overflow" vert="horz" wrap="none" lIns="91440" tIns="45720" rIns="91440" bIns="45720" numCol="1" spcCol="0" rtlCol="0" fromWordArt="0" anchor="t" anchorCtr="0" forceAA="0" compatLnSpc="1">
+                        <a:prstTxWarp prst="textNoShape">
+                          <a:avLst/>
+                        </a:prstTxWarp>
+                        <a:spAutoFit/>
+                      </wps:bodyPr>
+                    </wps:wsp>
+                  </a:graphicData>
+                </a:graphic>
+              </wp:anchor>
+            </w:drawing>
+          </mc:Choice>
+          <mc:Fallback>
+            <w:pict>
+              <v:shape w14:anchorId="63BC3045" id="Text Box 2" o:spid="_x0000_s1027" type="#_x0000_t202" style="position:absolute;margin-left:0;margin-top:0;width:2in;height:2in;z-index:251661312;visibility:visible;mso-wrap-style:none;mso-wrap-distance-left:9pt;mso-wrap-distance-top:0;mso-wrap-distance-right:9pt;mso-wrap-distance-bottom:0;mso-position-horizontal:absolute;mso-position-horizontal-relative:text;mso-position-vertical:absolute;mso-position-vertical-relative:text;v-text-anchor:top" o:gfxdata="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" fillcolor="#fbe4d5 [661]" strokeweight=".5pt">
+                <v:textbox style="mso-fit-shape-to-text:t">
+                  <w:txbxContent>
+                    <w:p>
+                      <w:pPr>
+                        <w:rPr>
+                          <w:b/>
+                          <w:bCs/>
+                          <w:i/>
+                          <w:iCs/>
+                        </w:rPr>
+                      </w:pPr>
+                      <w:r>
+                        <w:rPr>
+                          <w:b/>
+                          <w:bCs/>
+                          <w:i/>
+                          <w:iCs/>
+                        </w:rPr>
+                        <w:t xml:space="preserve">NOTE </w:t>
+                      </w:r>
+                      <w:r>
+                        <w:rPr>
+                          <w:b/>
+                          <w:bCs/>
+                          <w:i/>
+                          <w:iCs/>
+                        </w:rPr>
+                        <w:t>About FASTQ Filename Format</w:t>
+                      </w:r>
+                      <w:r>
+                        <w:rPr>
+                          <w:b/>
+                          <w:bCs/>
+                          <w:i/>
+                          <w:iCs/>
+                        </w:rPr>
+                        <w:t>:</w:t>
+                      </w:r>
+                      <w:r>
+                        <w:rPr>
+                          <w:i/>
+                          <w:iCs/>
+                        </w:rPr>
+                        <w:t xml:space="preserve"> The with FASTQ filenames needs to be in ASCII text format… the system will throw an error if it is Unicode.  This is a current bug that needs to be fixed.</w:t>
+                      </w:r>
+                      <w:r>
+                        <w:rPr>
+                          <w:i/>
+                          <w:iCs/>
+                        </w:rPr>
+                        <w:t xml:space="preserve">  If you get an error when uploading your FASTQ filenames,</w:t>
+                      </w:r>
+                      <w:r>
+                        <w:rPr>
+                          <w:i/>
+                          <w:iCs/>
+                        </w:rPr>
+                        <w:t xml:space="preserve"> </w:t>
+                      </w:r>
+                      <w:r>
+                        <w:rPr>
+                          <w:i/>
+                          <w:iCs/>
+                        </w:rPr>
+                        <w:t xml:space="preserve">then see </w:t>
+                      </w:r>
+                      <w:hyperlink r:id="rId9" w:history="1">
+                        <w:r>
+                          <w:rPr>
+                            <w:rStyle w:val="Hyperlink"/>
+                            <w:i/>
+                            <w:iCs/>
+                          </w:rPr>
+                          <w:t>https://github.com/biocodellc/geome-db/issues/41</w:t>
+                        </w:r>
+                      </w:hyperlink>
+                      <w:r>
+                        <w:rPr>
+                          <w:i/>
+                          <w:iCs/>
+                        </w:rPr>
+                        <w:t xml:space="preserve"> for </w:t>
+                      </w:r>
+                      <w:r>
+                        <w:rPr>
+                          <w:i/>
+                          <w:iCs/>
+                        </w:rPr>
+                        <w:t>tips on seeing your file format and converting to ASCII</w:t>
+                      </w:r>
+                      <w:r>
+                        <w:rPr>
+                          <w:i/>
+                          <w:iCs/>
+                        </w:rPr>
+                        <w:t>.</w:t>
+                      </w:r>
+                    </w:p>
+                  </w:txbxContent>
+                </v:textbox>
+                <w10:wrap type="square"/>
+              </v:shape>
+            </w:pict>
+          </mc:Fallback>
+        </mc:AlternateContent>
+      </w:r>
+    </w:p>
+    <w:p>
+      <w:r>
         <w:t>The FASTQ Upload example follows the same protoc</w:t>
       </w:r>
       <w:r>
@@ -3526,7 +3874,7 @@
                     <pic:cNvPicPr/>
                   </pic:nvPicPr>
                   <pic:blipFill>
-                    <a:blip r:embed="rId9"/>
+                    <a:blip r:embed="rId10"/>
                     <a:stretch>
                       <a:fillRect/>
                     </a:stretch>
@@ -3722,7 +4070,7 @@
     </w:p>
     <w:p/>
     <w:p>
-      <w:hyperlink r:id="rId10" w:tgtFrame="_blank" w:history="1">
+      <w:hyperlink r:id="rId11" w:tgtFrame="_blank" w:history="1">
         <w:r>
           <w:rPr>
             <w:rStyle w:val="Hyperlink"/>
@@ -3784,7 +4132,7 @@
     </w:p>
     <w:p/>
     <w:p>
-      <w:hyperlink r:id="rId11" w:tgtFrame="_blank" w:history="1">
+      <w:hyperlink r:id="rId12" w:tgtFrame="_blank" w:history="1">
         <w:r>
           <w:rPr>
             <w:rStyle w:val="Hyperlink"/>
@@ -3863,7 +4211,7 @@
     </w:p>
     <w:p/>
     <w:p>
-      <w:hyperlink r:id="rId12" w:tgtFrame="_blank" w:history="1">
+      <w:hyperlink r:id="rId13" w:tgtFrame="_blank" w:history="1">
         <w:r>
           <w:rPr>
             <w:rStyle w:val="Hyperlink"/>

</xml_diff>

<commit_message>
improved fastq loading documentation
</commit_message>
<xml_diff>
--- a/src/public/docs/helpDocumentation.docx
+++ b/src/public/docs/helpDocumentation.docx
@@ -3411,21 +3411,7 @@
                                 <w:i/>
                                 <w:iCs/>
                               </w:rPr>
-                              <w:t xml:space="preserve"> for </w:t>
-                            </w:r>
-                            <w:r>
-                              <w:rPr>
-                                <w:i/>
-                                <w:iCs/>
-                              </w:rPr>
-                              <w:t>tips on seeing your file format and converting to ASCII</w:t>
-                            </w:r>
-                            <w:r>
-                              <w:rPr>
-                                <w:i/>
-                                <w:iCs/>
-                              </w:rPr>
-                              <w:t>.</w:t>
+                              <w:t xml:space="preserve"> for tips on seeing your file format and converting to ASCII.</w:t>
                             </w:r>
                           </w:p>
                         </w:txbxContent>
@@ -3621,28 +3607,83 @@
         <w:rPr>
           <w:color w:val="333333"/>
         </w:rPr>
-        <w:t>materialsampleIDs</w:t>
+        <w:t>tissueIDs</w:t>
       </w:r>
       <w:proofErr w:type="spellEnd"/>
       <w:r>
         <w:rPr>
           <w:color w:val="333333"/>
         </w:rPr>
-        <w:t xml:space="preserve"> in the metadata file up to the file extension (e.g., R1.fq.gz, .1.fq, </w:t>
-      </w:r>
-      <w:proofErr w:type="spellStart"/>
+        <w:t xml:space="preserve"> in the metadata file up</w:t>
+      </w:r>
       <w:r>
         <w:rPr>
           <w:color w:val="333333"/>
         </w:rPr>
-        <w:t>etc</w:t>
-      </w:r>
-      <w:proofErr w:type="spellEnd"/>
+        <w:t xml:space="preserve"> to the first dash</w:t>
+      </w:r>
       <w:r>
         <w:rPr>
           <w:color w:val="333333"/>
         </w:rPr>
-        <w:t>)</w:t>
+        <w:t xml:space="preserve"> (e.g., </w:t>
+      </w:r>
+      <w:r>
+        <w:rPr>
+          <w:color w:val="333333"/>
+        </w:rPr>
+        <w:t>sample</w:t>
+      </w:r>
+      <w:r>
+        <w:rPr>
+          <w:color w:val="333333"/>
+        </w:rPr>
+        <w:t>1</w:t>
+      </w:r>
+      <w:r>
+        <w:rPr>
+          <w:color w:val="333333"/>
+        </w:rPr>
+        <w:t>-anythingelse</w:t>
+      </w:r>
+      <w:r>
+        <w:rPr>
+          <w:color w:val="333333"/>
+        </w:rPr>
+        <w:t>.fq.gz)</w:t>
+      </w:r>
+    </w:p>
+    <w:p>
+      <w:pPr>
+        <w:numPr>
+          <w:ilvl w:val="0"/>
+          <w:numId w:val="1"/>
+        </w:numPr>
+        <w:shd w:val="clear" w:color="auto" w:fill="FFFFFF"/>
+        <w:spacing w:before="100" w:beforeAutospacing="1" w:after="100" w:afterAutospacing="1"/>
+        <w:rPr>
+          <w:color w:val="333333"/>
+        </w:rPr>
+      </w:pPr>
+      <w:r>
+        <w:rPr>
+          <w:color w:val="333333"/>
+        </w:rPr>
+        <w:t xml:space="preserve">Paired-end files must have a either  1||2 OR F||R immediately </w:t>
+      </w:r>
+      <w:proofErr w:type="spellStart"/>
+      <w:r>
+        <w:rPr>
+          <w:color w:val="333333"/>
+        </w:rPr>
+        <w:t>preceeding</w:t>
+      </w:r>
+      <w:proofErr w:type="spellEnd"/>
+      <w:r>
+        <w:rPr>
+          <w:color w:val="333333"/>
+        </w:rPr>
+        <w:t xml:space="preserve"> the *.fastq.gz or *.fq.gz (e.g. sample1-F.fastq.gz, sample1-R.fastq.gz)</w:t>
       </w:r>
     </w:p>
     <w:p>

</xml_diff>